<commit_message>
Added documentation and modefied some
</commit_message>
<xml_diff>
--- a/Documentation/CardGames.docx
+++ b/Documentation/CardGames.docx
@@ -52,7 +52,6 @@
                 <w:dataBinding w:prefixMappings="xmlns:ns0='http://schemas.openxmlformats.org/officeDocument/2006/extended-properties'" w:xpath="/ns0:Properties[1]/ns0:Company[1]" w:storeItemID="{6668398D-A668-4E3E-A5EB-62B293D839F1}"/>
                 <w:text/>
               </w:sdtPr>
-              <w:sdtEndPr/>
               <w:sdtContent>
                 <w:tc>
                   <w:tcPr>
@@ -106,7 +105,6 @@
                   <w:dataBinding w:prefixMappings="xmlns:ns0='http://schemas.openxmlformats.org/package/2006/metadata/core-properties' xmlns:ns1='http://purl.org/dc/elements/1.1/'" w:xpath="/ns0:coreProperties[1]/ns1:title[1]" w:storeItemID="{6C3C8BC8-F283-45AE-878A-BAB7291924A1}"/>
                   <w:text/>
                 </w:sdtPr>
-                <w:sdtEndPr/>
                 <w:sdtContent>
                   <w:p>
                     <w:pPr>
@@ -285,7 +283,7 @@
         <w:pStyle w:val="Kop1"/>
         <w:jc w:val="center"/>
       </w:pPr>
-      <w:bookmarkStart w:id="0" w:name="_Toc112763252"/>
+      <w:bookmarkStart w:id="0" w:name="_Toc114489582"/>
       <w:r>
         <w:lastRenderedPageBreak/>
         <w:t>Inhoud</w:t>
@@ -340,7 +338,7 @@
           <w:r>
             <w:fldChar w:fldCharType="separate"/>
           </w:r>
-          <w:hyperlink w:anchor="_Toc112763252" w:history="1">
+          <w:hyperlink w:anchor="_Toc114489582" w:history="1">
             <w:r>
               <w:rPr>
                 <w:rStyle w:val="Hyperlink"/>
@@ -367,7 +365,7 @@
                 <w:noProof/>
                 <w:webHidden/>
               </w:rPr>
-              <w:instrText xml:space="preserve"> PAGEREF _Toc112763252 \h </w:instrText>
+              <w:instrText xml:space="preserve"> PAGEREF _Toc114489582 \h </w:instrText>
             </w:r>
             <w:r>
               <w:rPr>
@@ -410,7 +408,7 @@
               <w:lang w:eastAsia="nl-NL"/>
             </w:rPr>
           </w:pPr>
-          <w:hyperlink w:anchor="_Toc112763253" w:history="1">
+          <w:hyperlink w:anchor="_Toc114489583" w:history="1">
             <w:r>
               <w:rPr>
                 <w:rStyle w:val="Hyperlink"/>
@@ -437,7 +435,7 @@
                 <w:noProof/>
                 <w:webHidden/>
               </w:rPr>
-              <w:instrText xml:space="preserve"> PAGEREF _Toc112763253 \h </w:instrText>
+              <w:instrText xml:space="preserve"> PAGEREF _Toc114489583 \h </w:instrText>
             </w:r>
             <w:r>
               <w:rPr>
@@ -480,7 +478,7 @@
               <w:lang w:eastAsia="nl-NL"/>
             </w:rPr>
           </w:pPr>
-          <w:hyperlink w:anchor="_Toc112763254" w:history="1">
+          <w:hyperlink w:anchor="_Toc114489584" w:history="1">
             <w:r>
               <w:rPr>
                 <w:rStyle w:val="Hyperlink"/>
@@ -507,7 +505,7 @@
                 <w:noProof/>
                 <w:webHidden/>
               </w:rPr>
-              <w:instrText xml:space="preserve"> PAGEREF _Toc112763254 \h </w:instrText>
+              <w:instrText xml:space="preserve"> PAGEREF _Toc114489584 \h </w:instrText>
             </w:r>
             <w:r>
               <w:rPr>
@@ -550,7 +548,7 @@
               <w:lang w:eastAsia="nl-NL"/>
             </w:rPr>
           </w:pPr>
-          <w:hyperlink w:anchor="_Toc112763255" w:history="1">
+          <w:hyperlink w:anchor="_Toc114489585" w:history="1">
             <w:r>
               <w:rPr>
                 <w:rStyle w:val="Hyperlink"/>
@@ -577,7 +575,7 @@
                 <w:noProof/>
                 <w:webHidden/>
               </w:rPr>
-              <w:instrText xml:space="preserve"> PAGEREF _Toc112763255 \h </w:instrText>
+              <w:instrText xml:space="preserve"> PAGEREF _Toc114489585 \h </w:instrText>
             </w:r>
             <w:r>
               <w:rPr>
@@ -620,7 +618,7 @@
               <w:lang w:eastAsia="nl-NL"/>
             </w:rPr>
           </w:pPr>
-          <w:hyperlink w:anchor="_Toc112763256" w:history="1">
+          <w:hyperlink w:anchor="_Toc114489586" w:history="1">
             <w:r>
               <w:rPr>
                 <w:rStyle w:val="Hyperlink"/>
@@ -647,7 +645,7 @@
                 <w:noProof/>
                 <w:webHidden/>
               </w:rPr>
-              <w:instrText xml:space="preserve"> PAGEREF _Toc112763256 \h </w:instrText>
+              <w:instrText xml:space="preserve"> PAGEREF _Toc114489586 \h </w:instrText>
             </w:r>
             <w:r>
               <w:rPr>
@@ -690,7 +688,7 @@
               <w:lang w:eastAsia="nl-NL"/>
             </w:rPr>
           </w:pPr>
-          <w:hyperlink w:anchor="_Toc112763257" w:history="1">
+          <w:hyperlink w:anchor="_Toc114489587" w:history="1">
             <w:r>
               <w:rPr>
                 <w:rStyle w:val="Hyperlink"/>
@@ -717,7 +715,7 @@
                 <w:noProof/>
                 <w:webHidden/>
               </w:rPr>
-              <w:instrText xml:space="preserve"> PAGEREF _Toc112763257 \h </w:instrText>
+              <w:instrText xml:space="preserve"> PAGEREF _Toc114489587 \h </w:instrText>
             </w:r>
             <w:r>
               <w:rPr>
@@ -760,7 +758,7 @@
               <w:lang w:eastAsia="nl-NL"/>
             </w:rPr>
           </w:pPr>
-          <w:hyperlink w:anchor="_Toc112763258" w:history="1">
+          <w:hyperlink w:anchor="_Toc114489588" w:history="1">
             <w:r>
               <w:rPr>
                 <w:rStyle w:val="Hyperlink"/>
@@ -787,7 +785,7 @@
                 <w:noProof/>
                 <w:webHidden/>
               </w:rPr>
-              <w:instrText xml:space="preserve"> PAGEREF _Toc112763258 \h </w:instrText>
+              <w:instrText xml:space="preserve"> PAGEREF _Toc114489588 \h </w:instrText>
             </w:r>
             <w:r>
               <w:rPr>
@@ -830,7 +828,7 @@
               <w:lang w:eastAsia="nl-NL"/>
             </w:rPr>
           </w:pPr>
-          <w:hyperlink w:anchor="_Toc112763259" w:history="1">
+          <w:hyperlink w:anchor="_Toc114489589" w:history="1">
             <w:r>
               <w:rPr>
                 <w:rStyle w:val="Hyperlink"/>
@@ -857,7 +855,7 @@
                 <w:noProof/>
                 <w:webHidden/>
               </w:rPr>
-              <w:instrText xml:space="preserve"> PAGEREF _Toc112763259 \h </w:instrText>
+              <w:instrText xml:space="preserve"> PAGEREF _Toc114489589 \h </w:instrText>
             </w:r>
             <w:r>
               <w:rPr>
@@ -900,7 +898,7 @@
               <w:lang w:eastAsia="nl-NL"/>
             </w:rPr>
           </w:pPr>
-          <w:hyperlink w:anchor="_Toc112763260" w:history="1">
+          <w:hyperlink w:anchor="_Toc114489590" w:history="1">
             <w:r>
               <w:rPr>
                 <w:rStyle w:val="Hyperlink"/>
@@ -927,7 +925,7 @@
                 <w:noProof/>
                 <w:webHidden/>
               </w:rPr>
-              <w:instrText xml:space="preserve"> PAGEREF _Toc112763260 \h </w:instrText>
+              <w:instrText xml:space="preserve"> PAGEREF _Toc114489590 \h </w:instrText>
             </w:r>
             <w:r>
               <w:rPr>
@@ -970,7 +968,7 @@
               <w:lang w:eastAsia="nl-NL"/>
             </w:rPr>
           </w:pPr>
-          <w:hyperlink w:anchor="_Toc112763261" w:history="1">
+          <w:hyperlink w:anchor="_Toc114489591" w:history="1">
             <w:r>
               <w:rPr>
                 <w:rStyle w:val="Hyperlink"/>
@@ -997,7 +995,7 @@
                 <w:noProof/>
                 <w:webHidden/>
               </w:rPr>
-              <w:instrText xml:space="preserve"> PAGEREF _Toc112763261 \h </w:instrText>
+              <w:instrText xml:space="preserve"> PAGEREF _Toc114489591 \h </w:instrText>
             </w:r>
             <w:r>
               <w:rPr>
@@ -1040,7 +1038,7 @@
               <w:lang w:eastAsia="nl-NL"/>
             </w:rPr>
           </w:pPr>
-          <w:hyperlink w:anchor="_Toc112763262" w:history="1">
+          <w:hyperlink w:anchor="_Toc114489592" w:history="1">
             <w:r>
               <w:rPr>
                 <w:rStyle w:val="Hyperlink"/>
@@ -1067,7 +1065,7 @@
                 <w:noProof/>
                 <w:webHidden/>
               </w:rPr>
-              <w:instrText xml:space="preserve"> PAGEREF _Toc112763262 \h </w:instrText>
+              <w:instrText xml:space="preserve"> PAGEREF _Toc114489592 \h </w:instrText>
             </w:r>
             <w:r>
               <w:rPr>
@@ -1110,7 +1108,7 @@
               <w:lang w:eastAsia="nl-NL"/>
             </w:rPr>
           </w:pPr>
-          <w:hyperlink w:anchor="_Toc112763263" w:history="1">
+          <w:hyperlink w:anchor="_Toc114489593" w:history="1">
             <w:r>
               <w:rPr>
                 <w:rStyle w:val="Hyperlink"/>
@@ -1137,7 +1135,7 @@
                 <w:noProof/>
                 <w:webHidden/>
               </w:rPr>
-              <w:instrText xml:space="preserve"> PAGEREF _Toc112763263 \h </w:instrText>
+              <w:instrText xml:space="preserve"> PAGEREF _Toc114489593 \h </w:instrText>
             </w:r>
             <w:r>
               <w:rPr>
@@ -1180,7 +1178,7 @@
               <w:lang w:eastAsia="nl-NL"/>
             </w:rPr>
           </w:pPr>
-          <w:hyperlink w:anchor="_Toc112763264" w:history="1">
+          <w:hyperlink w:anchor="_Toc114489594" w:history="1">
             <w:r>
               <w:rPr>
                 <w:rStyle w:val="Hyperlink"/>
@@ -1207,7 +1205,7 @@
                 <w:noProof/>
                 <w:webHidden/>
               </w:rPr>
-              <w:instrText xml:space="preserve"> PAGEREF _Toc112763264 \h </w:instrText>
+              <w:instrText xml:space="preserve"> PAGEREF _Toc114489594 \h </w:instrText>
             </w:r>
             <w:r>
               <w:rPr>
@@ -1250,13 +1248,13 @@
               <w:lang w:eastAsia="nl-NL"/>
             </w:rPr>
           </w:pPr>
-          <w:hyperlink w:anchor="_Toc112763265" w:history="1">
+          <w:hyperlink w:anchor="_Toc114489595" w:history="1">
             <w:r>
               <w:rPr>
                 <w:rStyle w:val="Hyperlink"/>
                 <w:noProof/>
               </w:rPr>
-              <w:t>VueJS</w:t>
+              <w:t>VueJs</w:t>
             </w:r>
             <w:r>
               <w:rPr>
@@ -1277,7 +1275,7 @@
                 <w:noProof/>
                 <w:webHidden/>
               </w:rPr>
-              <w:instrText xml:space="preserve"> PAGEREF _Toc112763265 \h </w:instrText>
+              <w:instrText xml:space="preserve"> PAGEREF _Toc114489595 \h </w:instrText>
             </w:r>
             <w:r>
               <w:rPr>
@@ -1320,7 +1318,7 @@
               <w:lang w:eastAsia="nl-NL"/>
             </w:rPr>
           </w:pPr>
-          <w:hyperlink w:anchor="_Toc112763266" w:history="1">
+          <w:hyperlink w:anchor="_Toc114489596" w:history="1">
             <w:r>
               <w:rPr>
                 <w:rStyle w:val="Hyperlink"/>
@@ -1347,7 +1345,7 @@
                 <w:noProof/>
                 <w:webHidden/>
               </w:rPr>
-              <w:instrText xml:space="preserve"> PAGEREF _Toc112763266 \h </w:instrText>
+              <w:instrText xml:space="preserve"> PAGEREF _Toc114489596 \h </w:instrText>
             </w:r>
             <w:r>
               <w:rPr>
@@ -1390,12 +1388,82 @@
               <w:lang w:eastAsia="nl-NL"/>
             </w:rPr>
           </w:pPr>
-          <w:hyperlink w:anchor="_Toc112763267" w:history="1">
+          <w:hyperlink w:anchor="_Toc114489597" w:history="1">
             <w:r>
               <w:rPr>
                 <w:rStyle w:val="Hyperlink"/>
                 <w:noProof/>
               </w:rPr>
+              <w:t>Microservices</w:t>
+            </w:r>
+            <w:r>
+              <w:rPr>
+                <w:noProof/>
+                <w:webHidden/>
+              </w:rPr>
+              <w:tab/>
+            </w:r>
+            <w:r>
+              <w:rPr>
+                <w:noProof/>
+                <w:webHidden/>
+              </w:rPr>
+              <w:fldChar w:fldCharType="begin"/>
+            </w:r>
+            <w:r>
+              <w:rPr>
+                <w:noProof/>
+                <w:webHidden/>
+              </w:rPr>
+              <w:instrText xml:space="preserve"> PAGEREF _Toc114489597 \h </w:instrText>
+            </w:r>
+            <w:r>
+              <w:rPr>
+                <w:noProof/>
+                <w:webHidden/>
+              </w:rPr>
+            </w:r>
+            <w:r>
+              <w:rPr>
+                <w:noProof/>
+                <w:webHidden/>
+              </w:rPr>
+              <w:fldChar w:fldCharType="separate"/>
+            </w:r>
+            <w:r>
+              <w:rPr>
+                <w:noProof/>
+                <w:webHidden/>
+              </w:rPr>
+              <w:t>5</w:t>
+            </w:r>
+            <w:r>
+              <w:rPr>
+                <w:noProof/>
+                <w:webHidden/>
+              </w:rPr>
+              <w:fldChar w:fldCharType="end"/>
+            </w:r>
+          </w:hyperlink>
+        </w:p>
+        <w:p>
+          <w:pPr>
+            <w:pStyle w:val="Inhopg1"/>
+            <w:tabs>
+              <w:tab w:val="right" w:leader="dot" w:pos="9062"/>
+            </w:tabs>
+            <w:rPr>
+              <w:rFonts w:eastAsiaTheme="minorEastAsia"/>
+              <w:noProof/>
+              <w:lang w:eastAsia="nl-NL"/>
+            </w:rPr>
+          </w:pPr>
+          <w:hyperlink w:anchor="_Toc114489598" w:history="1">
+            <w:r>
+              <w:rPr>
+                <w:rStyle w:val="Hyperlink"/>
+                <w:noProof/>
+              </w:rPr>
               <w:t>Samenvatting</w:t>
             </w:r>
             <w:r>
@@ -1417,7 +1485,7 @@
                 <w:noProof/>
                 <w:webHidden/>
               </w:rPr>
-              <w:instrText xml:space="preserve"> PAGEREF _Toc112763267 \h </w:instrText>
+              <w:instrText xml:space="preserve"> PAGEREF _Toc114489598 \h </w:instrText>
             </w:r>
             <w:r>
               <w:rPr>
@@ -1437,7 +1505,7 @@
                 <w:noProof/>
                 <w:webHidden/>
               </w:rPr>
-              <w:t>5</w:t>
+              <w:t>6</w:t>
             </w:r>
             <w:r>
               <w:rPr>
@@ -1468,7 +1536,7 @@
       <w:pPr>
         <w:pStyle w:val="Kop1"/>
       </w:pPr>
-      <w:bookmarkStart w:id="1" w:name="_Toc112763253"/>
+      <w:bookmarkStart w:id="1" w:name="_Toc114489583"/>
       <w:r>
         <w:lastRenderedPageBreak/>
         <w:t>Beschrijving</w:t>
@@ -1480,19 +1548,59 @@
     </w:p>
     <w:p>
       <w:r>
-        <w:t>Het idee voor semester 3 is om een web applicatie te maken met daarin allemaal verschillende soorten spellen, voornamelijk kaartspellen maar wie weet voor in de toekomst ook dobbelsteen spellen etc. De bedoeling is dat het multiplayer wordt. Dus iedereen kan een</w:t>
-      </w:r>
-      <w:r>
-        <w:t xml:space="preserve"> spel joinen en daarmee heeft iedereen op zijn eigen telefoon zijn of haar kaart deck. </w:t>
+        <w:t xml:space="preserve">Het idee voor semester 3 is om een web applicatie te maken met daarin allemaal verschillende soorten spellen, voornamelijk kaartspellen maar wie weet voor in de toekomst ook dobbelsteen spellen etc. De bedoeling is dat het </w:t>
+      </w:r>
+      <w:proofErr w:type="spellStart"/>
+      <w:r>
+        <w:t>multiplayer</w:t>
+      </w:r>
+      <w:proofErr w:type="spellEnd"/>
+      <w:r>
+        <w:t xml:space="preserve"> wordt. Dus iedereen kan een</w:t>
+      </w:r>
+      <w:r>
+        <w:t xml:space="preserve"> spel </w:t>
+      </w:r>
+      <w:proofErr w:type="spellStart"/>
+      <w:r>
+        <w:t>joinen</w:t>
+      </w:r>
+      <w:proofErr w:type="spellEnd"/>
+      <w:r>
+        <w:t xml:space="preserve"> en daarmee heeft iedereen op zijn eigen telefoon zijn of haar kaart deck. </w:t>
       </w:r>
     </w:p>
     <w:p/>
     <w:p>
       <w:r>
-        <w:t xml:space="preserve">Doormiddel van een inlog system van google ga ik iedereen een account toe wijzen om zo de scores etc bij te houden. Wanneer je een spel wilt spelen dan kan je er zelf eentje aanmaken of </w:t>
-      </w:r>
-      <w:r>
-        <w:t>een joinen met een gamepin. De host bepaalt uiteindelijk wanneer het begint etc.</w:t>
+        <w:t xml:space="preserve">Doormiddel van een inlog system van google ga ik iedereen een account toe wijzen om zo de scores </w:t>
+      </w:r>
+      <w:proofErr w:type="spellStart"/>
+      <w:r>
+        <w:t>etc</w:t>
+      </w:r>
+      <w:proofErr w:type="spellEnd"/>
+      <w:r>
+        <w:t xml:space="preserve"> bij te houden. Wanneer je een spel wilt spelen dan kan je er zelf eentje aanmaken of </w:t>
+      </w:r>
+      <w:r>
+        <w:t xml:space="preserve">een </w:t>
+      </w:r>
+      <w:proofErr w:type="spellStart"/>
+      <w:r>
+        <w:t>joinen</w:t>
+      </w:r>
+      <w:proofErr w:type="spellEnd"/>
+      <w:r>
+        <w:t xml:space="preserve"> met een </w:t>
+      </w:r>
+      <w:proofErr w:type="spellStart"/>
+      <w:r>
+        <w:t>gamepin</w:t>
+      </w:r>
+      <w:proofErr w:type="spellEnd"/>
+      <w:r>
+        <w:t>. De host bepaalt uiteindelijk wanneer het begint etc.</w:t>
       </w:r>
     </w:p>
     <w:p>
@@ -1504,7 +1612,7 @@
       <w:pPr>
         <w:pStyle w:val="Kop2"/>
       </w:pPr>
-      <w:bookmarkStart w:id="2" w:name="_Toc112763254"/>
+      <w:bookmarkStart w:id="2" w:name="_Toc114489584"/>
       <w:r>
         <w:t>Inspiratie</w:t>
       </w:r>
@@ -1583,7 +1691,7 @@
       <w:pPr>
         <w:pStyle w:val="Kop1"/>
       </w:pPr>
-      <w:bookmarkStart w:id="3" w:name="_Toc112763255"/>
+      <w:bookmarkStart w:id="3" w:name="_Toc114489585"/>
       <w:r>
         <w:t>Microservice</w:t>
       </w:r>
@@ -1629,7 +1737,7 @@
       <w:pPr>
         <w:pStyle w:val="Kop1"/>
       </w:pPr>
-      <w:bookmarkStart w:id="4" w:name="_Toc112763256"/>
+      <w:bookmarkStart w:id="4" w:name="_Toc114489586"/>
       <w:r>
         <w:lastRenderedPageBreak/>
         <w:t>Backend Prog</w:t>
@@ -1643,7 +1751,7 @@
       <w:pPr>
         <w:pStyle w:val="Kop2"/>
       </w:pPr>
-      <w:bookmarkStart w:id="5" w:name="_Toc112763257"/>
+      <w:bookmarkStart w:id="5" w:name="_Toc114489587"/>
       <w:r>
         <w:t>Onderzoek</w:t>
       </w:r>
@@ -1657,8 +1765,21 @@
         <w:t xml:space="preserve">ik ga gebruiken. Voorafgaand van het onderzoek </w:t>
       </w:r>
       <w:r>
-        <w:t xml:space="preserve">zit ik te twijfelen tussen </w:t>
-      </w:r>
+        <w:t>zit ik te twijfelen tussen Java en C#.</w:t>
+      </w:r>
+    </w:p>
+    <w:p/>
+    <w:p>
+      <w:pPr>
+        <w:pStyle w:val="Kop3"/>
+      </w:pPr>
+      <w:bookmarkStart w:id="6" w:name="_Toc114489588"/>
+      <w:r>
+        <w:t>Java:</w:t>
+      </w:r>
+      <w:bookmarkEnd w:id="6"/>
+    </w:p>
+    <w:p>
       <w:r>
         <w:rPr>
           <w:b/>
@@ -1667,28 +1788,16 @@
         <w:t>Java</w:t>
       </w:r>
       <w:r>
-        <w:t xml:space="preserve"> en </w:t>
-      </w:r>
-      <w:r>
-        <w:rPr>
-          <w:b/>
-          <w:bCs/>
-        </w:rPr>
-        <w:t>C#.</w:t>
-      </w:r>
-    </w:p>
-    <w:p/>
-    <w:p>
-      <w:pPr>
-        <w:pStyle w:val="Kop3"/>
-      </w:pPr>
-      <w:bookmarkStart w:id="6" w:name="_Toc112763258"/>
-      <w:r>
-        <w:t>Java:</w:t>
-      </w:r>
-      <w:bookmarkEnd w:id="6"/>
-    </w:p>
-    <w:p>
+        <w:t xml:space="preserve">, ontwikkeld door James </w:t>
+      </w:r>
+      <w:proofErr w:type="spellStart"/>
+      <w:r>
+        <w:t>Gosling</w:t>
+      </w:r>
+      <w:proofErr w:type="spellEnd"/>
+      <w:r>
+        <w:t xml:space="preserve"> in 1995, is een op klassen gebaseerde objectgeoriënteerde taal voor algemene doeleinden, die ook netwerkgericht is en weinig implementatie-afhankelijkheden heeft. Voordat </w:t>
+      </w:r>
       <w:r>
         <w:rPr>
           <w:b/>
@@ -1697,7 +1806,101 @@
         <w:t>Java</w:t>
       </w:r>
       <w:r>
-        <w:t xml:space="preserve">, ontwikkeld door James Gosling in 1995, is een op klassen gebaseerde objectgeoriënteerde taal voor algemene doeleinden, die ook netwerkgericht is en weinig implementatie-afhankelijkheden heeft. Voordat </w:t>
+        <w:t xml:space="preserve"> zich uitbreidde en wereldwijd een van de meest gebruikte programmeertalen werd, was het bedoeld als kleinschalige technologie die exclusief was gereserveerd voor interactieve kabel-tv. </w:t>
+      </w:r>
+      <w:proofErr w:type="spellStart"/>
+      <w:r>
+        <w:rPr>
+          <w:b/>
+          <w:bCs/>
+        </w:rPr>
+        <w:t>Java's</w:t>
+      </w:r>
+      <w:proofErr w:type="spellEnd"/>
+      <w:r>
+        <w:t xml:space="preserve"> beroemde paradigma en motto "Eén keer schrijven, overal uitvoeren" weerspiegelt de flexibiliteit en draagbaarheid van de taal, die inherent platform-, OS- en compileronafhankelijk is.</w:t>
+      </w:r>
+    </w:p>
+    <w:p/>
+    <w:p>
+      <w:pPr>
+        <w:pStyle w:val="Kop3"/>
+      </w:pPr>
+      <w:bookmarkStart w:id="7" w:name="_Toc114489589"/>
+      <w:r>
+        <w:t>C#:</w:t>
+      </w:r>
+      <w:bookmarkEnd w:id="7"/>
+    </w:p>
+    <w:p>
+      <w:r>
+        <w:rPr>
+          <w:b/>
+          <w:bCs/>
+        </w:rPr>
+        <w:t>C#</w:t>
+      </w:r>
+      <w:r>
+        <w:t xml:space="preserve"> is een algemene, objectgeoriënteerde en componentgeoriënteerde typeveilige programmeertaal, ontwikkeld door Andres </w:t>
+      </w:r>
+      <w:proofErr w:type="spellStart"/>
+      <w:r>
+        <w:t>Hejlsberg</w:t>
+      </w:r>
+      <w:proofErr w:type="spellEnd"/>
+      <w:r>
+        <w:t xml:space="preserve"> en zijn team bij Microsoft in het jaar 2000. Deze taal draait op het .NET-platform. Het maakt ook deel uit van Microsoft Visual Studio en heeft native ondersteuning voor Windows OS-toepassingen. Moderniteit in functies en eenvoud in code zijn de twee pijlers van </w:t>
+      </w:r>
+      <w:r>
+        <w:rPr>
+          <w:b/>
+          <w:bCs/>
+        </w:rPr>
+        <w:t>C#</w:t>
+      </w:r>
+      <w:r>
+        <w:t>-ontwerp. Het wordt continu bijgewerkt met hedendaagse elementen en maakt talrijke integraties mogelijk.</w:t>
+      </w:r>
+    </w:p>
+    <w:p>
+      <w:r>
+        <w:t xml:space="preserve">Interessant genoeg is </w:t>
+      </w:r>
+      <w:r>
+        <w:rPr>
+          <w:b/>
+          <w:bCs/>
+        </w:rPr>
+        <w:t>C#</w:t>
+      </w:r>
+      <w:r>
+        <w:t xml:space="preserve"> oorspronkelijk ontwikkeld als het antwoord van Microsoft op Java vanwege de toenemende populariteit van Java aan het einde van de millennia.</w:t>
+      </w:r>
+    </w:p>
+    <w:p/>
+    <w:p>
+      <w:pPr>
+        <w:pStyle w:val="Kop3"/>
+      </w:pPr>
+      <w:bookmarkStart w:id="8" w:name="_Toc114489590"/>
+      <w:r>
+        <w:t>Vergelijken</w:t>
+      </w:r>
+      <w:bookmarkEnd w:id="8"/>
+    </w:p>
+    <w:p>
+      <w:r>
+        <w:t xml:space="preserve">Van wat ik lees over heel het internet, is dat </w:t>
+      </w:r>
+      <w:r>
+        <w:rPr>
+          <w:b/>
+          <w:bCs/>
+        </w:rPr>
+        <w:t>C#</w:t>
+      </w:r>
+      <w:r>
+        <w:t xml:space="preserve">, als het gaat om game development liever gekozen wordt. </w:t>
       </w:r>
       <w:r>
         <w:rPr>
@@ -1707,17 +1910,15 @@
         <w:t>Java</w:t>
       </w:r>
       <w:r>
-        <w:t xml:space="preserve"> zich uitbreidde en wereldwijd een van de meest gebruikte programmeertalen werd, was het bedoeld als kleinschalige technologie die exclusief was gereserveerd voor interactieve kabel-tv. </w:t>
-      </w:r>
-      <w:r>
-        <w:rPr>
-          <w:b/>
-          <w:bCs/>
-        </w:rPr>
-        <w:t>Java's</w:t>
-      </w:r>
-      <w:r>
-        <w:t xml:space="preserve"> beroemde paradigma en motto "Eén keer schrijven, overal uitvoeren" weerspiegelt de flexibiliteit en draagbaarheid van de taal, die inherent platform-, OS- en compileronafhankelijk is.</w:t>
+        <w:t xml:space="preserve"> daarin tegen kan ook gebruikt worden (kijk naar </w:t>
+      </w:r>
+      <w:proofErr w:type="spellStart"/>
+      <w:r>
+        <w:t>Minecraft</w:t>
+      </w:r>
+      <w:proofErr w:type="spellEnd"/>
+      <w:r>
+        <w:t>).</w:t>
       </w:r>
     </w:p>
     <w:p/>
@@ -1725,174 +1926,100 @@
       <w:pPr>
         <w:pStyle w:val="Kop3"/>
       </w:pPr>
-      <w:bookmarkStart w:id="7" w:name="_Toc112763259"/>
-      <w:r>
-        <w:t>C#:</w:t>
-      </w:r>
-      <w:bookmarkEnd w:id="7"/>
-    </w:p>
-    <w:p>
-      <w:r>
-        <w:rPr>
-          <w:b/>
-          <w:bCs/>
-        </w:rPr>
-        <w:t>C#</w:t>
-      </w:r>
-      <w:r>
-        <w:t xml:space="preserve"> is een algemene, objectgeoriënteerde en componentgeoriënteerde typeveilige programmeertaal, ontwikkeld door Andres Hejlsberg en zijn team bij Microsoft in het jaar 2000. Deze taal draait op het .NET-platform. Het maakt ook deel uit van Microsoft Visual Studio en heeft native ondersteuning voor Windows OS-toepassingen. Moderniteit in functies en eenvoud in code zijn de twee pijlers van </w:t>
-      </w:r>
-      <w:r>
-        <w:rPr>
-          <w:b/>
-          <w:bCs/>
-        </w:rPr>
-        <w:t>C#</w:t>
-      </w:r>
-      <w:r>
-        <w:t>-ontwerp. Het wordt continu bijgewerkt met hedendaagse elementen en maakt talrijke integraties mogelijk.</w:t>
-      </w:r>
-    </w:p>
-    <w:p>
-      <w:r>
-        <w:t xml:space="preserve">Interessant genoeg is </w:t>
-      </w:r>
-      <w:r>
-        <w:rPr>
-          <w:b/>
-          <w:bCs/>
-        </w:rPr>
-        <w:t>C#</w:t>
-      </w:r>
-      <w:r>
-        <w:t xml:space="preserve"> oorspronkelijk ontwikkeld als het antwoord van Microsoft op Java vanwege de toenemende populariteit van Java aan het einde van de millennia.</w:t>
+      <w:bookmarkStart w:id="9" w:name="_Toc114489591"/>
+      <w:r>
+        <w:t>Conclusie</w:t>
+      </w:r>
+      <w:bookmarkEnd w:id="9"/>
+    </w:p>
+    <w:p>
+      <w:r>
+        <w:t>Aangezien ik C# al ken en Java niet de meest gebruikte taal meer is de laatste tijd, ga ik gebruik maken van C#. Dit doe ik om hier mijn kennis van te verbreden</w:t>
+      </w:r>
+      <w:r>
+        <w:t xml:space="preserve"> en denk hier in de toekomst meer te maken mee ga krijgen.</w:t>
       </w:r>
     </w:p>
     <w:p/>
+    <w:p>
+      <w:r>
+        <w:br w:type="page"/>
+      </w:r>
+    </w:p>
+    <w:p>
+      <w:pPr>
+        <w:pStyle w:val="Kop1"/>
+      </w:pPr>
+      <w:bookmarkStart w:id="10" w:name="_Toc114489592"/>
+      <w:proofErr w:type="spellStart"/>
+      <w:r>
+        <w:lastRenderedPageBreak/>
+        <w:t>Frontend</w:t>
+      </w:r>
+      <w:proofErr w:type="spellEnd"/>
+      <w:r>
+        <w:t xml:space="preserve"> Programming Framework</w:t>
+      </w:r>
+      <w:bookmarkEnd w:id="10"/>
+    </w:p>
+    <w:p>
+      <w:pPr>
+        <w:pStyle w:val="Kop2"/>
+      </w:pPr>
+      <w:bookmarkStart w:id="11" w:name="_Toc114489593"/>
+      <w:r>
+        <w:t>Onderzoek</w:t>
+      </w:r>
+      <w:bookmarkEnd w:id="11"/>
+    </w:p>
+    <w:p>
+      <w:r>
+        <w:t xml:space="preserve">Ik zit te twijfelen tussen </w:t>
+      </w:r>
+      <w:proofErr w:type="spellStart"/>
+      <w:r>
+        <w:t>Angular</w:t>
+      </w:r>
+      <w:proofErr w:type="spellEnd"/>
+      <w:r>
+        <w:t xml:space="preserve"> en </w:t>
+      </w:r>
+      <w:proofErr w:type="spellStart"/>
+      <w:r>
+        <w:t>VueJS</w:t>
+      </w:r>
+      <w:proofErr w:type="spellEnd"/>
+      <w:r>
+        <w:t xml:space="preserve">. Beide heb ik ze niet tot weinig gebruikt. </w:t>
+      </w:r>
+      <w:proofErr w:type="spellStart"/>
+      <w:r>
+        <w:t>Angular</w:t>
+      </w:r>
+      <w:proofErr w:type="spellEnd"/>
+      <w:r>
+        <w:t xml:space="preserve"> nog helemaal niet, </w:t>
+      </w:r>
+      <w:proofErr w:type="spellStart"/>
+      <w:r>
+        <w:t>VueJS</w:t>
+      </w:r>
+      <w:proofErr w:type="spellEnd"/>
+      <w:r>
+        <w:t xml:space="preserve"> vorig semester met de proftaak. </w:t>
+      </w:r>
+    </w:p>
     <w:p>
       <w:pPr>
         <w:pStyle w:val="Kop3"/>
       </w:pPr>
-      <w:bookmarkStart w:id="8" w:name="_Toc112763260"/>
-      <w:r>
-        <w:t>Vergelijken</w:t>
-      </w:r>
-      <w:bookmarkEnd w:id="8"/>
-    </w:p>
-    <w:p>
-      <w:r>
-        <w:t xml:space="preserve">Van wat ik lees over heel het internet, is dat </w:t>
-      </w:r>
-      <w:r>
-        <w:rPr>
-          <w:b/>
-          <w:bCs/>
-        </w:rPr>
-        <w:t>C#</w:t>
-      </w:r>
-      <w:r>
-        <w:t xml:space="preserve">, als het gaat om game development liever gekozen wordt. </w:t>
-      </w:r>
-      <w:r>
-        <w:rPr>
-          <w:b/>
-          <w:bCs/>
-        </w:rPr>
-        <w:t>Java</w:t>
-      </w:r>
-      <w:r>
-        <w:t xml:space="preserve"> daarin tegen kan ook gebruikt worden (kijk naar Minecraft</w:t>
-      </w:r>
-      <w:r>
-        <w:t>).</w:t>
-      </w:r>
-    </w:p>
-    <w:p/>
-    <w:p>
-      <w:pPr>
-        <w:pStyle w:val="Kop3"/>
-      </w:pPr>
-      <w:bookmarkStart w:id="9" w:name="_Toc112763261"/>
-      <w:r>
-        <w:t>Conclusie</w:t>
-      </w:r>
-      <w:bookmarkEnd w:id="9"/>
-    </w:p>
-    <w:p>
-      <w:r>
-        <w:t xml:space="preserve">Aangezien ik redelijk wat research verder heb gedaan over </w:t>
-      </w:r>
-      <w:r>
-        <w:rPr>
-          <w:b/>
-          <w:bCs/>
-        </w:rPr>
-        <w:t>Java</w:t>
-      </w:r>
-      <w:r>
-        <w:t xml:space="preserve">, </w:t>
-      </w:r>
-      <w:r>
-        <w:rPr>
-          <w:b/>
-          <w:bCs/>
-        </w:rPr>
-        <w:t>Java</w:t>
-      </w:r>
-      <w:r>
-        <w:t xml:space="preserve"> wordt elk jaar steeds minder gebruikt. Aangezien ik een API moet gaan maken en hier weinig verschil in zit. Wil ik graag mijn kennis van </w:t>
-      </w:r>
-      <w:r>
-        <w:rPr>
-          <w:b/>
-          <w:bCs/>
-        </w:rPr>
-        <w:t>C#</w:t>
-      </w:r>
-      <w:r>
-        <w:t xml:space="preserve"> gaan uitbreiden.</w:t>
-      </w:r>
-    </w:p>
-    <w:p>
-      <w:r>
-        <w:br w:type="page"/>
-      </w:r>
-    </w:p>
-    <w:p>
-      <w:pPr>
-        <w:pStyle w:val="Kop1"/>
-      </w:pPr>
-      <w:bookmarkStart w:id="10" w:name="_Toc112763262"/>
-      <w:r>
-        <w:lastRenderedPageBreak/>
-        <w:t>Frontend Programming Framework</w:t>
-      </w:r>
-      <w:bookmarkEnd w:id="10"/>
-    </w:p>
-    <w:p>
-      <w:pPr>
-        <w:pStyle w:val="Kop2"/>
-      </w:pPr>
-      <w:bookmarkStart w:id="11" w:name="_Toc112763263"/>
-      <w:r>
-        <w:t>Onderzoek</w:t>
-      </w:r>
-      <w:bookmarkEnd w:id="11"/>
-    </w:p>
-    <w:p>
-      <w:r>
-        <w:t xml:space="preserve">Ik zit te twijfelen tussen Angular en VueJS. Beide heb ik ze niet tot weinig gebruikt. Angular nog helemaal niet, VueJS vorig semester met de proftaak. </w:t>
-      </w:r>
-    </w:p>
-    <w:p>
-      <w:pPr>
-        <w:pStyle w:val="Kop3"/>
-      </w:pPr>
-      <w:bookmarkStart w:id="12" w:name="_Toc112763264"/>
+      <w:bookmarkStart w:id="12" w:name="_Toc114489594"/>
+      <w:proofErr w:type="spellStart"/>
       <w:r>
         <w:t>Angular</w:t>
       </w:r>
       <w:bookmarkEnd w:id="12"/>
+      <w:proofErr w:type="spellEnd"/>
     </w:p>
     <w:p>
       <w:r>
@@ -1940,11 +2067,16 @@
       <w:pPr>
         <w:pStyle w:val="Kop3"/>
       </w:pPr>
-      <w:bookmarkStart w:id="13" w:name="_Toc112763265"/>
-      <w:r>
-        <w:t>VueJS</w:t>
+      <w:bookmarkStart w:id="13" w:name="_Toc114489595"/>
+      <w:proofErr w:type="spellStart"/>
+      <w:r>
+        <w:t>VueJ</w:t>
+      </w:r>
+      <w:r>
+        <w:t>s</w:t>
       </w:r>
       <w:bookmarkEnd w:id="13"/>
+      <w:proofErr w:type="spellEnd"/>
     </w:p>
     <w:p>
       <w:r>
@@ -1992,7 +2124,7 @@
       <w:pPr>
         <w:pStyle w:val="Kop3"/>
       </w:pPr>
-      <w:bookmarkStart w:id="14" w:name="_Toc112763266"/>
+      <w:bookmarkStart w:id="14" w:name="_Toc114489596"/>
       <w:r>
         <w:t>Conclusie</w:t>
       </w:r>
@@ -2000,13 +2132,140 @@
     </w:p>
     <w:p>
       <w:r>
-        <w:t>Ik vind dat ik VueJS niet goed genoeg ken om te zeggen dat ik het helemaal onder de knie heb. Mijn keuze wordt daarom dus ook VueJS</w:t>
-      </w:r>
+        <w:t xml:space="preserve">Ik vind dat ik </w:t>
+      </w:r>
+      <w:proofErr w:type="spellStart"/>
+      <w:r>
+        <w:t>VueJ</w:t>
+      </w:r>
+      <w:r>
+        <w:t>s</w:t>
+      </w:r>
+      <w:proofErr w:type="spellEnd"/>
+      <w:r>
+        <w:t xml:space="preserve"> </w:t>
+      </w:r>
+      <w:r>
+        <w:t xml:space="preserve">niet goed genoeg ken om te zeggen dat ik het helemaal onder de knie heb. Mijn keuze wordt daarom dus ook </w:t>
+      </w:r>
+      <w:proofErr w:type="spellStart"/>
+      <w:r>
+        <w:t>VueJ</w:t>
+      </w:r>
+      <w:r>
+        <w:t>s</w:t>
+      </w:r>
+      <w:proofErr w:type="spellEnd"/>
       <w:r>
         <w:t xml:space="preserve">. </w:t>
       </w:r>
       <w:r>
-        <w:t>Ook omdat je bij VueJS alles zelf kan inrichten, angular zit je vast aan een structuur.</w:t>
+        <w:t xml:space="preserve">Ook omdat je bij </w:t>
+      </w:r>
+      <w:proofErr w:type="spellStart"/>
+      <w:r>
+        <w:t>VueJ</w:t>
+      </w:r>
+      <w:r>
+        <w:t>s</w:t>
+      </w:r>
+      <w:proofErr w:type="spellEnd"/>
+      <w:r>
+        <w:t xml:space="preserve"> alles zelf kan inrichten, </w:t>
+      </w:r>
+      <w:proofErr w:type="spellStart"/>
+      <w:r>
+        <w:t>Angular</w:t>
+      </w:r>
+      <w:proofErr w:type="spellEnd"/>
+      <w:r>
+        <w:t xml:space="preserve"> zit je vast aan een structuur.</w:t>
+      </w:r>
+    </w:p>
+    <w:p/>
+    <w:p>
+      <w:r>
+        <w:t xml:space="preserve">Ik ga </w:t>
+      </w:r>
+      <w:proofErr w:type="spellStart"/>
+      <w:r>
+        <w:t>Vite</w:t>
+      </w:r>
+      <w:proofErr w:type="spellEnd"/>
+      <w:r>
+        <w:t xml:space="preserve"> + </w:t>
+      </w:r>
+      <w:proofErr w:type="spellStart"/>
+      <w:r>
+        <w:t>VueJs</w:t>
+      </w:r>
+      <w:proofErr w:type="spellEnd"/>
+      <w:r>
+        <w:t xml:space="preserve">, </w:t>
+      </w:r>
+      <w:proofErr w:type="spellStart"/>
+      <w:r>
+        <w:t>Vite</w:t>
+      </w:r>
+      <w:proofErr w:type="spellEnd"/>
+      <w:r>
+        <w:t xml:space="preserve"> is een </w:t>
+      </w:r>
+      <w:proofErr w:type="spellStart"/>
+      <w:r>
+        <w:t>frontend</w:t>
+      </w:r>
+      <w:proofErr w:type="spellEnd"/>
+      <w:r>
+        <w:t xml:space="preserve"> </w:t>
+      </w:r>
+      <w:proofErr w:type="spellStart"/>
+      <w:r>
+        <w:t>tooling</w:t>
+      </w:r>
+      <w:proofErr w:type="spellEnd"/>
+      <w:r>
+        <w:t xml:space="preserve"> dat erg snel is. </w:t>
+      </w:r>
+      <w:proofErr w:type="spellStart"/>
+      <w:r>
+        <w:t>Vite</w:t>
+      </w:r>
+      <w:proofErr w:type="spellEnd"/>
+      <w:r>
+        <w:t xml:space="preserve"> kan met verschillende </w:t>
+      </w:r>
+      <w:proofErr w:type="spellStart"/>
+      <w:r>
+        <w:t>frameworks</w:t>
+      </w:r>
+      <w:proofErr w:type="spellEnd"/>
+      <w:r>
+        <w:t xml:space="preserve"> gebruikt worden waaronder </w:t>
+      </w:r>
+      <w:proofErr w:type="spellStart"/>
+      <w:r>
+        <w:t>ReactJS</w:t>
+      </w:r>
+      <w:proofErr w:type="spellEnd"/>
+      <w:r>
+        <w:t xml:space="preserve"> en </w:t>
+      </w:r>
+      <w:proofErr w:type="spellStart"/>
+      <w:r>
+        <w:t>VueJs</w:t>
+      </w:r>
+      <w:proofErr w:type="spellEnd"/>
+      <w:r>
+        <w:t xml:space="preserve">. Ik ga het dus samen gebruiken met </w:t>
+      </w:r>
+      <w:proofErr w:type="spellStart"/>
+      <w:r>
+        <w:t>VueJs</w:t>
+      </w:r>
+      <w:proofErr w:type="spellEnd"/>
+      <w:r>
+        <w:t xml:space="preserve">. </w:t>
       </w:r>
     </w:p>
     <w:p>
@@ -2033,12 +2292,6 @@
       </w:hyperlink>
     </w:p>
     <w:p>
-      <w:pPr>
-        <w:rPr>
-          <w:b/>
-          <w:bCs/>
-        </w:rPr>
-      </w:pPr>
       <w:r>
         <w:br w:type="page"/>
       </w:r>
@@ -2047,52 +2300,102 @@
       <w:pPr>
         <w:pStyle w:val="Kop1"/>
       </w:pPr>
-      <w:bookmarkStart w:id="15" w:name="_Toc112763267"/>
+      <w:bookmarkStart w:id="15" w:name="_Toc114489597"/>
+      <w:r>
+        <w:lastRenderedPageBreak/>
+        <w:t>Microservices</w:t>
+      </w:r>
+      <w:bookmarkEnd w:id="15"/>
+    </w:p>
+    <w:p>
+      <w:r>
+        <w:t>De microservices ga ik opzetten doormiddel van Docker. Docker maakt images aan die je kan runnen op elk OS. Met “</w:t>
+      </w:r>
+      <w:proofErr w:type="spellStart"/>
+      <w:r>
+        <w:t>docker</w:t>
+      </w:r>
+      <w:proofErr w:type="spellEnd"/>
+      <w:r>
+        <w:t xml:space="preserve"> </w:t>
+      </w:r>
+      <w:proofErr w:type="spellStart"/>
+      <w:r>
+        <w:t>compose</w:t>
+      </w:r>
+      <w:proofErr w:type="spellEnd"/>
+      <w:r>
+        <w:t xml:space="preserve">” kan je meerdere images tegelijkertijd aanzetten. Op deze manier heb je al een </w:t>
+      </w:r>
+      <w:r>
+        <w:t>microservice</w:t>
+      </w:r>
+      <w:r>
+        <w:t xml:space="preserve"> staan. Het enigste wat je dan nog moet doen is alle images met elkaar laten communiceren.</w:t>
+      </w:r>
+    </w:p>
+    <w:p/>
+    <w:p>
+      <w:r>
+        <w:t>Voor meer informatie. Zie het document over Microservices.</w:t>
+      </w:r>
+      <w:r>
+        <w:br w:type="page"/>
+      </w:r>
+    </w:p>
+    <w:p>
+      <w:pPr>
+        <w:pStyle w:val="Kop1"/>
+      </w:pPr>
+      <w:bookmarkStart w:id="16" w:name="_Toc114489598"/>
       <w:r>
         <w:lastRenderedPageBreak/>
         <w:t>Samenvatting</w:t>
       </w:r>
-      <w:bookmarkEnd w:id="15"/>
-    </w:p>
-    <w:p>
-      <w:r>
-        <w:t xml:space="preserve">Dus, ik ga een CardGame Web Applicatie maken. Die ga ik maken doormiddel van </w:t>
-      </w:r>
-      <w:r>
-        <w:rPr>
-          <w:b/>
-          <w:bCs/>
-        </w:rPr>
-        <w:t>C#</w:t>
-      </w:r>
-      <w:r>
-        <w:t xml:space="preserve"> als backend. Als front-end framework ga ik </w:t>
-      </w:r>
-      <w:r>
-        <w:rPr>
-          <w:b/>
-          <w:bCs/>
-        </w:rPr>
+      <w:bookmarkEnd w:id="16"/>
+    </w:p>
+    <w:p>
+      <w:r>
+        <w:t xml:space="preserve">Dus, ik ga een </w:t>
+      </w:r>
+      <w:proofErr w:type="spellStart"/>
+      <w:r>
+        <w:t>CardGame</w:t>
+      </w:r>
+      <w:proofErr w:type="spellEnd"/>
+      <w:r>
+        <w:t xml:space="preserve"> Web Applicatie maken. Die ga ik maken doormiddel van </w:t>
+      </w:r>
+      <w:r>
+        <w:t xml:space="preserve">C# </w:t>
+      </w:r>
+      <w:r>
+        <w:t>als ba</w:t>
+      </w:r>
+      <w:r>
+        <w:t>ckend</w:t>
+      </w:r>
+      <w:r>
+        <w:t xml:space="preserve">. Als front-end </w:t>
+      </w:r>
+      <w:proofErr w:type="spellStart"/>
+      <w:r>
+        <w:t>framework</w:t>
+      </w:r>
+      <w:proofErr w:type="spellEnd"/>
+      <w:r>
+        <w:t xml:space="preserve"> ga ik </w:t>
+      </w:r>
+      <w:proofErr w:type="spellStart"/>
+      <w:r>
         <w:t>VueJS</w:t>
       </w:r>
-      <w:r>
-        <w:t xml:space="preserve"> gebruiken. Dit allemaal ga opzetten met de </w:t>
-      </w:r>
-      <w:r>
-        <w:rPr>
-          <w:b/>
-          <w:bCs/>
-        </w:rPr>
-        <w:t>microservice</w:t>
-      </w:r>
-      <w:r>
-        <w:t xml:space="preserve"> </w:t>
+      <w:proofErr w:type="spellEnd"/>
+      <w:r>
+        <w:t xml:space="preserve"> gebruiken. Dit allemaal ga opzetten met de microservice </w:t>
       </w:r>
       <w:r>
         <w:t>architectuur</w:t>
-      </w:r>
-      <w:r>
-        <w:t xml:space="preserve"> doormiddel van Docker (meer informatie in mijn bestand over Research Docker)</w:t>
       </w:r>
       <w:r>
         <w:t>.</w:t>
@@ -3089,8 +3392,8 @@
   </w:compat>
   <w:rsids>
     <w:rsidRoot w:val="00884AD4"/>
+    <w:rsid w:val="000A3409"/>
     <w:rsid w:val="00884AD4"/>
-    <w:rsid w:val="00B333BD"/>
   </w:rsids>
   <m:mathPr>
     <m:mathFont m:val="Cambria Math"/>

</xml_diff>

<commit_message>
Added Games API (no endpoints yet, just a setup)
</commit_message>
<xml_diff>
--- a/Documentation/CardGames.docx
+++ b/Documentation/CardGames.docx
@@ -222,7 +222,7 @@
                               </pic:cNvPicPr>
                             </pic:nvPicPr>
                             <pic:blipFill>
-                              <a:blip r:embed="rId8" cstate="print">
+                              <a:blip r:embed="rId9" cstate="print">
                                 <a:extLst>
                                   <a:ext uri="{28A0092B-C50C-407E-A947-70E740481C1C}">
                                     <a14:useLocalDpi xmlns:a14="http://schemas.microsoft.com/office/drawing/2010/main" val="0"/>
@@ -1647,7 +1647,7 @@
                     <pic:cNvPicPr/>
                   </pic:nvPicPr>
                   <pic:blipFill>
-                    <a:blip r:embed="rId9"/>
+                    <a:blip r:embed="rId10"/>
                     <a:stretch>
                       <a:fillRect/>
                     </a:stretch>
@@ -1676,7 +1676,7 @@
         </w:rPr>
         <w:t xml:space="preserve">Bron: </w:t>
       </w:r>
-      <w:hyperlink r:id="rId10" w:history="1">
+      <w:hyperlink r:id="rId11" w:history="1">
         <w:r>
           <w:rPr>
             <w:rStyle w:val="Hyperlink"/>
@@ -2042,7 +2042,7 @@
                     <pic:cNvPicPr/>
                   </pic:nvPicPr>
                   <pic:blipFill>
-                    <a:blip r:embed="rId11"/>
+                    <a:blip r:embed="rId12"/>
                     <a:stretch>
                       <a:fillRect/>
                     </a:stretch>
@@ -2099,7 +2099,7 @@
                     <pic:cNvPicPr/>
                   </pic:nvPicPr>
                   <pic:blipFill>
-                    <a:blip r:embed="rId12"/>
+                    <a:blip r:embed="rId13"/>
                     <a:stretch>
                       <a:fillRect/>
                     </a:stretch>
@@ -2282,7 +2282,7 @@
         </w:rPr>
         <w:t xml:space="preserve">Bron: </w:t>
       </w:r>
-      <w:hyperlink r:id="rId13" w:history="1">
+      <w:hyperlink r:id="rId14" w:history="1">
         <w:r>
           <w:rPr>
             <w:rStyle w:val="Hyperlink"/>
@@ -2355,6 +2355,170 @@
     </w:p>
     <w:p>
       <w:r>
+        <w:t>Soms heb je wel eens het probleem op het terras, geen speelkaarten mee genomen. Daarvoor kunnen gebruikers die willen kaarten mijn app gebruiken. Je komt in een game hub, waar je alle spellen hebt. Gebruikers kunnen dan een spel gaan spelen met anders.</w:t>
+      </w:r>
+    </w:p>
+    <w:p/>
+    <w:p>
+      <w:r>
+        <w:t>1. Als persoon die kaartspellen wilt spelen wil ik een overzicht krijgen van kaartspellen zodat ik er uiteindelijk een kan kiezen om te spelen.</w:t>
+      </w:r>
+    </w:p>
+    <w:p>
+      <w:pPr>
+        <w:rPr>
+          <w:b/>
+          <w:bCs/>
+        </w:rPr>
+      </w:pPr>
+      <w:r>
+        <w:rPr>
+          <w:b/>
+          <w:bCs/>
+        </w:rPr>
+        <w:t>Acceptatiecriteria</w:t>
+      </w:r>
+    </w:p>
+    <w:p>
+      <w:pPr>
+        <w:pStyle w:val="Lijstalinea"/>
+        <w:numPr>
+          <w:ilvl w:val="0"/>
+          <w:numId w:val="1"/>
+        </w:numPr>
+      </w:pPr>
+      <w:r>
+        <w:t>Ik zie een lijst van spellen die beschikbaar zijn</w:t>
+      </w:r>
+    </w:p>
+    <w:p>
+      <w:pPr>
+        <w:pStyle w:val="Lijstalinea"/>
+        <w:numPr>
+          <w:ilvl w:val="0"/>
+          <w:numId w:val="1"/>
+        </w:numPr>
+      </w:pPr>
+      <w:r>
+        <w:t>Ik zie per spel de moeilijkheid, naam, mix/max spelers</w:t>
+      </w:r>
+    </w:p>
+    <w:p>
+      <w:pPr>
+        <w:pStyle w:val="Lijstalinea"/>
+        <w:numPr>
+          <w:ilvl w:val="0"/>
+          <w:numId w:val="1"/>
+        </w:numPr>
+      </w:pPr>
+      <w:r>
+        <w:t>Ik moet op een spel kunnen klikken om vervolgens door te gaan</w:t>
+      </w:r>
+    </w:p>
+    <w:p/>
+    <w:p>
+      <w:r>
+        <w:t xml:space="preserve">2. Als persoon die kaartspellen wilt spelen moet ik een spel kunnen </w:t>
+      </w:r>
+      <w:proofErr w:type="spellStart"/>
+      <w:r>
+        <w:t>joinen</w:t>
+      </w:r>
+      <w:proofErr w:type="spellEnd"/>
+      <w:r>
+        <w:t xml:space="preserve"> zodat je tegen andere gebruikers kan spelen</w:t>
+      </w:r>
+    </w:p>
+    <w:p>
+      <w:pPr>
+        <w:rPr>
+          <w:b/>
+          <w:bCs/>
+        </w:rPr>
+      </w:pPr>
+      <w:r>
+        <w:rPr>
+          <w:b/>
+          <w:bCs/>
+        </w:rPr>
+        <w:t>Acceptatiecriteria</w:t>
+      </w:r>
+    </w:p>
+    <w:p>
+      <w:pPr>
+        <w:pStyle w:val="Lijstalinea"/>
+        <w:numPr>
+          <w:ilvl w:val="0"/>
+          <w:numId w:val="1"/>
+        </w:numPr>
+      </w:pPr>
+      <w:r>
+        <w:t xml:space="preserve">Ik kom een queue terecht waarin andere spelers kunnen </w:t>
+      </w:r>
+      <w:proofErr w:type="spellStart"/>
+      <w:r>
+        <w:t>joinen</w:t>
+      </w:r>
+      <w:proofErr w:type="spellEnd"/>
+    </w:p>
+    <w:p>
+      <w:pPr>
+        <w:pStyle w:val="Lijstalinea"/>
+        <w:numPr>
+          <w:ilvl w:val="0"/>
+          <w:numId w:val="1"/>
+        </w:numPr>
+      </w:pPr>
+      <w:r>
+        <w:t>Je ziet de spelers die mee doen aan het spel</w:t>
+      </w:r>
+    </w:p>
+    <w:p>
+      <w:pPr>
+        <w:pStyle w:val="Lijstalinea"/>
+        <w:numPr>
+          <w:ilvl w:val="0"/>
+          <w:numId w:val="1"/>
+        </w:numPr>
+      </w:pPr>
+      <w:r>
+        <w:t xml:space="preserve">Je ziet de </w:t>
+      </w:r>
+      <w:proofErr w:type="spellStart"/>
+      <w:r>
+        <w:t>gamepin</w:t>
+      </w:r>
+      <w:proofErr w:type="spellEnd"/>
+      <w:r>
+        <w:t xml:space="preserve"> van het huidige spel</w:t>
+      </w:r>
+    </w:p>
+    <w:p>
+      <w:pPr>
+        <w:pStyle w:val="Lijstalinea"/>
+        <w:numPr>
+          <w:ilvl w:val="0"/>
+          <w:numId w:val="1"/>
+        </w:numPr>
+      </w:pPr>
+      <w:r>
+        <w:t>Als host kan je het spel starten</w:t>
+      </w:r>
+    </w:p>
+    <w:p>
+      <w:pPr>
+        <w:pStyle w:val="Lijstalinea"/>
+        <w:numPr>
+          <w:ilvl w:val="0"/>
+          <w:numId w:val="1"/>
+        </w:numPr>
+      </w:pPr>
+      <w:r>
+        <w:t>Als deelnemer kan je niet starten, wel wachten</w:t>
+      </w:r>
+    </w:p>
+    <w:p>
+      <w:r>
         <w:br w:type="page"/>
       </w:r>
     </w:p>
@@ -2417,7 +2581,7 @@
       </w:r>
     </w:p>
     <w:sectPr>
-      <w:footerReference w:type="default" r:id="rId14"/>
+      <w:footerReference w:type="default" r:id="rId15"/>
       <w:pgSz w:w="11906" w:h="16838"/>
       <w:pgMar w:top="1417" w:right="1417" w:bottom="1417" w:left="1417" w:header="708" w:footer="708" w:gutter="0"/>
       <w:pgNumType w:start="0"/>
@@ -2510,6 +2674,126 @@
     </w:p>
   </w:footnote>
 </w:footnotes>
+</file>
+
+<file path=word/numbering.xml><?xml version="1.0" encoding="utf-8"?>
+<w:numbering xmlns:wpc="http://schemas.microsoft.com/office/word/2010/wordprocessingCanvas" xmlns:cx="http://schemas.microsoft.com/office/drawing/2014/chartex" xmlns:cx1="http://schemas.microsoft.com/office/drawing/2015/9/8/chartex" xmlns:cx2="http://schemas.microsoft.com/office/drawing/2015/10/21/chartex" xmlns:cx3="http://schemas.microsoft.com/office/drawing/2016/5/9/chartex" xmlns:cx4="http://schemas.microsoft.com/office/drawing/2016/5/10/chartex" xmlns:cx5="http://schemas.microsoft.com/office/drawing/2016/5/11/chartex" xmlns:cx6="http://schemas.microsoft.com/office/drawing/2016/5/12/chartex" xmlns:cx7="http://schemas.microsoft.com/office/drawing/2016/5/13/chartex" xmlns:cx8="http://schemas.microsoft.com/office/drawing/2016/5/14/chartex" xmlns:mc="http://schemas.openxmlformats.org/markup-compatibility/2006" xmlns:aink="http://schemas.microsoft.com/office/drawing/2016/ink" xmlns:am3d="http://schemas.microsoft.com/office/drawing/2017/model3d" xmlns:o="urn:schemas-microsoft-com:office:office" xmlns:oel="http://schemas.microsoft.com/office/2019/extlst" xmlns:r="http://schemas.openxmlformats.org/officeDocument/2006/relationships" xmlns:m="http://schemas.openxmlformats.org/officeDocument/2006/math" xmlns:v="urn:schemas-microsoft-com:vml" xmlns:wp14="http://schemas.microsoft.com/office/word/2010/wordprocessingDrawing" xmlns:wp="http://schemas.openxmlformats.org/drawingml/2006/wordprocessingDrawing" xmlns:w10="urn:schemas-microsoft-com:office:word" xmlns:w="http://schemas.openxmlformats.org/wordprocessingml/2006/main" xmlns:w14="http://schemas.microsoft.com/office/word/2010/wordml" xmlns:w15="http://schemas.microsoft.com/office/word/2012/wordml" xmlns:w16cex="http://schemas.microsoft.com/office/word/2018/wordml/cex" xmlns:w16cid="http://schemas.microsoft.com/office/word/2016/wordml/cid" xmlns:w16="http://schemas.microsoft.com/office/word/2018/wordml" xmlns:w16sdtdh="http://schemas.microsoft.com/office/word/2020/wordml/sdtdatahash" xmlns:w16se="http://schemas.microsoft.com/office/word/2015/wordml/symex" xmlns:wpg="http://schemas.microsoft.com/office/word/2010/wordprocessingGroup" xmlns:wpi="http://schemas.microsoft.com/office/word/2010/wordprocessingInk" xmlns:wne="http://schemas.microsoft.com/office/word/2006/wordml" xmlns:wps="http://schemas.microsoft.com/office/word/2010/wordprocessingShape" mc:Ignorable="w14 w15 w16se w16cid w16 w16cex w16sdtdh wp14">
+  <w:abstractNum w:abstractNumId="0" w15:restartNumberingAfterBreak="0">
+    <w:nsid w:val="7A7B1975"/>
+    <w:multiLevelType w:val="hybridMultilevel"/>
+    <w:tmpl w:val="9C5A9F9E"/>
+    <w:lvl w:ilvl="0" w:tplc="AC2EE804">
+      <w:numFmt w:val="bullet"/>
+      <w:lvlText w:val="-"/>
+      <w:lvlJc w:val="left"/>
+      <w:pPr>
+        <w:ind w:left="720" w:hanging="360"/>
+      </w:pPr>
+      <w:rPr>
+        <w:rFonts w:ascii="Calibri" w:eastAsiaTheme="minorHAnsi" w:hAnsi="Calibri" w:cs="Calibri" w:hint="default"/>
+      </w:rPr>
+    </w:lvl>
+    <w:lvl w:ilvl="1" w:tplc="04130003" w:tentative="1">
+      <w:start w:val="1"/>
+      <w:numFmt w:val="bullet"/>
+      <w:lvlText w:val="o"/>
+      <w:lvlJc w:val="left"/>
+      <w:pPr>
+        <w:ind w:left="1440" w:hanging="360"/>
+      </w:pPr>
+      <w:rPr>
+        <w:rFonts w:ascii="Courier New" w:hAnsi="Courier New" w:cs="Courier New" w:hint="default"/>
+      </w:rPr>
+    </w:lvl>
+    <w:lvl w:ilvl="2" w:tplc="04130005" w:tentative="1">
+      <w:start w:val="1"/>
+      <w:numFmt w:val="bullet"/>
+      <w:lvlText w:val=""/>
+      <w:lvlJc w:val="left"/>
+      <w:pPr>
+        <w:ind w:left="2160" w:hanging="360"/>
+      </w:pPr>
+      <w:rPr>
+        <w:rFonts w:ascii="Wingdings" w:hAnsi="Wingdings" w:hint="default"/>
+      </w:rPr>
+    </w:lvl>
+    <w:lvl w:ilvl="3" w:tplc="04130001" w:tentative="1">
+      <w:start w:val="1"/>
+      <w:numFmt w:val="bullet"/>
+      <w:lvlText w:val=""/>
+      <w:lvlJc w:val="left"/>
+      <w:pPr>
+        <w:ind w:left="2880" w:hanging="360"/>
+      </w:pPr>
+      <w:rPr>
+        <w:rFonts w:ascii="Symbol" w:hAnsi="Symbol" w:hint="default"/>
+      </w:rPr>
+    </w:lvl>
+    <w:lvl w:ilvl="4" w:tplc="04130003" w:tentative="1">
+      <w:start w:val="1"/>
+      <w:numFmt w:val="bullet"/>
+      <w:lvlText w:val="o"/>
+      <w:lvlJc w:val="left"/>
+      <w:pPr>
+        <w:ind w:left="3600" w:hanging="360"/>
+      </w:pPr>
+      <w:rPr>
+        <w:rFonts w:ascii="Courier New" w:hAnsi="Courier New" w:cs="Courier New" w:hint="default"/>
+      </w:rPr>
+    </w:lvl>
+    <w:lvl w:ilvl="5" w:tplc="04130005" w:tentative="1">
+      <w:start w:val="1"/>
+      <w:numFmt w:val="bullet"/>
+      <w:lvlText w:val=""/>
+      <w:lvlJc w:val="left"/>
+      <w:pPr>
+        <w:ind w:left="4320" w:hanging="360"/>
+      </w:pPr>
+      <w:rPr>
+        <w:rFonts w:ascii="Wingdings" w:hAnsi="Wingdings" w:hint="default"/>
+      </w:rPr>
+    </w:lvl>
+    <w:lvl w:ilvl="6" w:tplc="04130001" w:tentative="1">
+      <w:start w:val="1"/>
+      <w:numFmt w:val="bullet"/>
+      <w:lvlText w:val=""/>
+      <w:lvlJc w:val="left"/>
+      <w:pPr>
+        <w:ind w:left="5040" w:hanging="360"/>
+      </w:pPr>
+      <w:rPr>
+        <w:rFonts w:ascii="Symbol" w:hAnsi="Symbol" w:hint="default"/>
+      </w:rPr>
+    </w:lvl>
+    <w:lvl w:ilvl="7" w:tplc="04130003" w:tentative="1">
+      <w:start w:val="1"/>
+      <w:numFmt w:val="bullet"/>
+      <w:lvlText w:val="o"/>
+      <w:lvlJc w:val="left"/>
+      <w:pPr>
+        <w:ind w:left="5760" w:hanging="360"/>
+      </w:pPr>
+      <w:rPr>
+        <w:rFonts w:ascii="Courier New" w:hAnsi="Courier New" w:cs="Courier New" w:hint="default"/>
+      </w:rPr>
+    </w:lvl>
+    <w:lvl w:ilvl="8" w:tplc="04130005" w:tentative="1">
+      <w:start w:val="1"/>
+      <w:numFmt w:val="bullet"/>
+      <w:lvlText w:val=""/>
+      <w:lvlJc w:val="left"/>
+      <w:pPr>
+        <w:ind w:left="6480" w:hanging="360"/>
+      </w:pPr>
+      <w:rPr>
+        <w:rFonts w:ascii="Wingdings" w:hAnsi="Wingdings" w:hint="default"/>
+      </w:rPr>
+    </w:lvl>
+  </w:abstractNum>
+  <w:num w:numId="1" w16cid:durableId="1532958399">
+    <w:abstractNumId w:val="0"/>
+  </w:num>
+</w:numbering>
 </file>
 
 <file path=word/styles.xml><?xml version="1.0" encoding="utf-8"?>
@@ -3291,6 +3575,17 @@
       <w:ind w:left="440"/>
     </w:pPr>
   </w:style>
+  <w:style w:type="paragraph" w:styleId="Lijstalinea">
+    <w:name w:val="List Paragraph"/>
+    <w:basedOn w:val="Standaard"/>
+    <w:uiPriority w:val="34"/>
+    <w:qFormat/>
+    <w:rsid w:val="00B733B1"/>
+    <w:pPr>
+      <w:ind w:left="720"/>
+      <w:contextualSpacing/>
+    </w:pPr>
+  </w:style>
 </w:styles>
 </file>
 
@@ -3373,12 +3668,33 @@
     <w:pitch w:val="variable"/>
     <w:sig w:usb0="E4002EFF" w:usb1="C000247B" w:usb2="00000009" w:usb3="00000000" w:csb0="000001FF" w:csb1="00000000"/>
   </w:font>
+  <w:font w:name="Courier New">
+    <w:panose1 w:val="02070309020205020404"/>
+    <w:charset w:val="00"/>
+    <w:family w:val="modern"/>
+    <w:pitch w:val="fixed"/>
+    <w:sig w:usb0="E0002EFF" w:usb1="C0007843" w:usb2="00000009" w:usb3="00000000" w:csb0="000001FF" w:csb1="00000000"/>
+  </w:font>
   <w:font w:name="Times New Roman">
     <w:panose1 w:val="02020603050405020304"/>
     <w:charset w:val="00"/>
     <w:family w:val="roman"/>
     <w:pitch w:val="variable"/>
     <w:sig w:usb0="E0002EFF" w:usb1="C000785B" w:usb2="00000009" w:usb3="00000000" w:csb0="000001FF" w:csb1="00000000"/>
+  </w:font>
+  <w:font w:name="Wingdings">
+    <w:panose1 w:val="05000000000000000000"/>
+    <w:charset w:val="02"/>
+    <w:family w:val="auto"/>
+    <w:pitch w:val="variable"/>
+    <w:sig w:usb0="00000000" w:usb1="10000000" w:usb2="00000000" w:usb3="00000000" w:csb0="80000000" w:csb1="00000000"/>
+  </w:font>
+  <w:font w:name="Symbol">
+    <w:panose1 w:val="05050102010706020507"/>
+    <w:charset w:val="02"/>
+    <w:family w:val="roman"/>
+    <w:pitch w:val="variable"/>
+    <w:sig w:usb0="00000000" w:usb1="10000000" w:usb2="00000000" w:usb3="00000000" w:csb0="80000000" w:csb1="00000000"/>
   </w:font>
   <w:font w:name="Calibri Light">
     <w:panose1 w:val="020F0302020204030204"/>
@@ -3408,6 +3724,7 @@
   <w:rsids>
     <w:rsidRoot w:val="00884AD4"/>
     <w:rsid w:val="000A3409"/>
+    <w:rsid w:val="006F3458"/>
     <w:rsid w:val="00884AD4"/>
     <w:rsid w:val="00BD7F12"/>
   </w:rsids>

</xml_diff>

<commit_message>
Cardgames document from word to md
</commit_message>
<xml_diff>
--- a/Documentation/CardGames.docx
+++ b/Documentation/CardGames.docx
@@ -2386,23 +2386,6 @@
         <w:t xml:space="preserve"> </w:t>
       </w:r>
     </w:p>
-    <w:p>
-      <w:r>
-        <w:t xml:space="preserve">Het idee voor semester 3 is om een web applicatie te maken met daarin allemaal verschillende soorten spellen, voornamelijk kaartspellen maar wie weet voor in de toekomst ook dobbelsteen spellen etc. De bedoeling is dat het </w:t>
-      </w:r>
-      <w:proofErr w:type="spellStart"/>
-      <w:r>
-        <w:t>multiplayer</w:t>
-      </w:r>
-      <w:proofErr w:type="spellEnd"/>
-      <w:r>
-        <w:t xml:space="preserve"> wordt. Dus iedereen kan een</w:t>
-      </w:r>
-      <w:r>
-        <w:t xml:space="preserve"> spel joinen en daarmee heeft iedereen op zijn eigen telefoon zijn of haar kaart deck. </w:t>
-      </w:r>
-    </w:p>
-    <w:p/>
     <w:p>
       <w:r>
         <w:t xml:space="preserve">Doormiddel van een inlog system van google ga ik iedereen een account toe wijzen om zo de scores </w:t>
@@ -6434,6 +6417,7 @@
     <w:rsid w:val="005E04C5"/>
     <w:rsid w:val="006F3458"/>
     <w:rsid w:val="00884AD4"/>
+    <w:rsid w:val="00AC7036"/>
     <w:rsid w:val="00BD7F12"/>
   </w:rsids>
   <m:mathPr>

</xml_diff>